<commit_message>
updated lab 05 report pdf
</commit_message>
<xml_diff>
--- a/week 05/lab 05/in-class lab5.docx
+++ b/week 05/lab 05/in-class lab5.docx
@@ -103,6 +103,7 @@
           <w:szCs w:val="24"/>
         </w:rPr>
       </w:pPr>
+      <w:proofErr w:type="spellStart"/>
       <w:r>
         <w:rPr>
           <w:b/>
@@ -110,8 +111,9 @@
           <w:sz w:val="24"/>
           <w:szCs w:val="24"/>
         </w:rPr>
-        <w:t xml:space="preserve">Github </w:t>
-      </w:r>
+        <w:t>Github</w:t>
+      </w:r>
+      <w:proofErr w:type="spellEnd"/>
       <w:r>
         <w:rPr>
           <w:b/>
@@ -119,7 +121,7 @@
           <w:sz w:val="24"/>
           <w:szCs w:val="24"/>
         </w:rPr>
-        <w:t>directory</w:t>
+        <w:t xml:space="preserve"> </w:t>
       </w:r>
       <w:r>
         <w:rPr>
@@ -128,6 +130,15 @@
           <w:sz w:val="24"/>
           <w:szCs w:val="24"/>
         </w:rPr>
+        <w:t>directory</w:t>
+      </w:r>
+      <w:r>
+        <w:rPr>
+          <w:b/>
+          <w:bCs/>
+          <w:sz w:val="24"/>
+          <w:szCs w:val="24"/>
+        </w:rPr>
         <w:t xml:space="preserve"> link: </w:t>
       </w:r>
     </w:p>
@@ -136,18 +147,18 @@
         <w:spacing w:after="0" w:line="259" w:lineRule="auto"/>
         <w:ind w:left="0" w:firstLine="0"/>
         <w:rPr>
-          <w:sz w:val="20"/>
-          <w:szCs w:val="20"/>
+          <w:sz w:val="18"/>
+          <w:szCs w:val="18"/>
         </w:rPr>
       </w:pPr>
       <w:hyperlink r:id="rId5" w:history="1">
         <w:r>
           <w:rPr>
             <w:rStyle w:val="Hyperlink"/>
-            <w:sz w:val="20"/>
-            <w:szCs w:val="20"/>
+            <w:sz w:val="18"/>
+            <w:szCs w:val="18"/>
           </w:rPr>
-          <w:t>https://github.com/veejask-41/210554M-CS-2023-Data_Structures_And_Algorithms/tree/main/week%2005</w:t>
+          <w:t>https://github.com/veejask-41/210554M-CS-2023-Data_Structures_And_Algorithms/tree/main/week%2005/lab%2005</w:t>
         </w:r>
       </w:hyperlink>
     </w:p>
@@ -255,8 +266,19 @@
           <w:sz w:val="24"/>
           <w:szCs w:val="24"/>
         </w:rPr>
-        <w:t>ve quick sort algorithm in nanosecconds</w:t>
-      </w:r>
+        <w:t xml:space="preserve">ve quick sort algorithm in </w:t>
+      </w:r>
+      <w:proofErr w:type="spellStart"/>
+      <w:proofErr w:type="gramStart"/>
+      <w:r>
+        <w:rPr>
+          <w:sz w:val="24"/>
+          <w:szCs w:val="24"/>
+        </w:rPr>
+        <w:t>nanosecconds</w:t>
+      </w:r>
+      <w:proofErr w:type="spellEnd"/>
+      <w:proofErr w:type="gramEnd"/>
     </w:p>
     <w:p>
       <w:pPr>
@@ -309,11 +331,19 @@
                 <w:rFonts w:eastAsia="Times New Roman"/>
               </w:rPr>
             </w:pPr>
-            <w:r>
-              <w:rPr>
-                <w:rFonts w:eastAsia="Times New Roman"/>
-              </w:rPr>
-              <w:t>arr size</w:t>
+            <w:proofErr w:type="spellStart"/>
+            <w:r>
+              <w:rPr>
+                <w:rFonts w:eastAsia="Times New Roman"/>
+              </w:rPr>
+              <w:t>arr</w:t>
+            </w:r>
+            <w:proofErr w:type="spellEnd"/>
+            <w:r>
+              <w:rPr>
+                <w:rFonts w:eastAsia="Times New Roman"/>
+              </w:rPr>
+              <w:t xml:space="preserve"> size</w:t>
             </w:r>
           </w:p>
         </w:tc>
@@ -1432,8 +1462,17 @@
           <w:sz w:val="24"/>
           <w:szCs w:val="24"/>
         </w:rPr>
-        <w:t>n for iterative quick sort algorithm in nanoseconds</w:t>
-      </w:r>
+        <w:t xml:space="preserve">n for iterative quick sort algorithm in </w:t>
+      </w:r>
+      <w:proofErr w:type="gramStart"/>
+      <w:r>
+        <w:rPr>
+          <w:sz w:val="24"/>
+          <w:szCs w:val="24"/>
+        </w:rPr>
+        <w:t>nanoseconds</w:t>
+      </w:r>
+      <w:proofErr w:type="gramEnd"/>
     </w:p>
     <w:p>
       <w:pPr>
@@ -1486,11 +1525,19 @@
                 <w:rFonts w:eastAsia="Times New Roman"/>
               </w:rPr>
             </w:pPr>
-            <w:r>
-              <w:rPr>
-                <w:rFonts w:eastAsia="Times New Roman"/>
-              </w:rPr>
-              <w:t>arr size</w:t>
+            <w:proofErr w:type="spellStart"/>
+            <w:r>
+              <w:rPr>
+                <w:rFonts w:eastAsia="Times New Roman"/>
+              </w:rPr>
+              <w:t>arr</w:t>
+            </w:r>
+            <w:proofErr w:type="spellEnd"/>
+            <w:r>
+              <w:rPr>
+                <w:rFonts w:eastAsia="Times New Roman"/>
+              </w:rPr>
+              <w:t xml:space="preserve"> size</w:t>
             </w:r>
           </w:p>
         </w:tc>
@@ -2609,8 +2656,17 @@
           <w:sz w:val="24"/>
           <w:szCs w:val="24"/>
         </w:rPr>
-        <w:t xml:space="preserve"> using average times</w:t>
-      </w:r>
+        <w:t xml:space="preserve"> using average </w:t>
+      </w:r>
+      <w:proofErr w:type="gramStart"/>
+      <w:r>
+        <w:rPr>
+          <w:sz w:val="24"/>
+          <w:szCs w:val="24"/>
+        </w:rPr>
+        <w:t>times</w:t>
+      </w:r>
+      <w:proofErr w:type="gramEnd"/>
     </w:p>
     <w:p>
       <w:pPr>
@@ -2659,11 +2715,19 @@
                 <w:rFonts w:eastAsia="Times New Roman"/>
               </w:rPr>
             </w:pPr>
-            <w:r>
-              <w:rPr>
-                <w:rFonts w:eastAsia="Times New Roman"/>
-              </w:rPr>
-              <w:t xml:space="preserve">arr </w:t>
+            <w:proofErr w:type="spellStart"/>
+            <w:r>
+              <w:rPr>
+                <w:rFonts w:eastAsia="Times New Roman"/>
+              </w:rPr>
+              <w:t>arr</w:t>
+            </w:r>
+            <w:proofErr w:type="spellEnd"/>
+            <w:r>
+              <w:rPr>
+                <w:rFonts w:eastAsia="Times New Roman"/>
+              </w:rPr>
+              <w:t xml:space="preserve"> </w:t>
             </w:r>
             <w:r>
               <w:rPr>
@@ -3250,7 +3314,15 @@
         <w:jc w:val="both"/>
       </w:pPr>
       <w:r>
-        <w:t>This graph illustrates that both of the recursive and iterative algorithms are taking approximately equal time except in some cases.</w:t>
+        <w:t xml:space="preserve">This graph illustrates that </w:t>
+      </w:r>
+      <w:proofErr w:type="gramStart"/>
+      <w:r>
+        <w:t>both of the recursive</w:t>
+      </w:r>
+      <w:proofErr w:type="gramEnd"/>
+      <w:r>
+        <w:t xml:space="preserve"> and iterative algorithms are taking approximately equal time except in some cases.</w:t>
       </w:r>
       <w:r>
         <w:t xml:space="preserve"> </w:t>
@@ -3276,10 +3348,18 @@
         <w:t>In some cases iterative algorithm is taking a longer time to sort the array, the array which was inputted was already partially sorted can be a valid reason for that because recursive algorithm works more efficient for partially sorted arrays than iterative algorithm</w:t>
       </w:r>
       <w:r>
-        <w:t xml:space="preserve"> as it is using divide and conquer method, partitioning the whole array.</w:t>
-      </w:r>
-      <w:r>
-        <w:t>And for largest input sizes with worst cases, the iterative algorithm will be faster as it is avoiding the stack overhead unlike recursive algorithm.</w:t>
+        <w:t xml:space="preserve"> as it is using divide and conquer method, partitioning the whole </w:t>
+      </w:r>
+      <w:proofErr w:type="spellStart"/>
+      <w:r>
+        <w:t>array.</w:t>
+      </w:r>
+      <w:r>
+        <w:t>And</w:t>
+      </w:r>
+      <w:proofErr w:type="spellEnd"/>
+      <w:r>
+        <w:t xml:space="preserve"> for largest input sizes with worst cases, the iterative algorithm will be faster as it is avoiding the stack overhead unlike recursive algorithm.</w:t>
       </w:r>
     </w:p>
     <w:p>
@@ -3302,10 +3382,20 @@
         <w:t>have same worst and average case time comp</w:t>
       </w:r>
       <w:r>
-        <w:t>lexity of o(n</w:t>
-      </w:r>
-      <w:r>
-        <w:t>.logn) and</w:t>
+        <w:t>lexity of o(</w:t>
+      </w:r>
+      <w:proofErr w:type="spellStart"/>
+      <w:proofErr w:type="gramStart"/>
+      <w:r>
+        <w:t>n</w:t>
+      </w:r>
+      <w:r>
+        <w:t>.logn</w:t>
+      </w:r>
+      <w:proofErr w:type="spellEnd"/>
+      <w:proofErr w:type="gramEnd"/>
+      <w:r>
+        <w:t>) and</w:t>
       </w:r>
       <w:r>
         <w:t xml:space="preserve"> o(</w:t>

</xml_diff>